<commit_message>
Got end of this sh*t
</commit_message>
<xml_diff>
--- a/Docs/Тибилов Таймураз ПМИ.docx
+++ b/Docs/Тибилов Таймураз ПМИ.docx
@@ -992,15 +992,7 @@
               <w:t>«_</w:t>
             </w:r>
             <w:r>
-              <w:t>__</w:t>
-            </w:r>
-            <w:proofErr w:type="gramStart"/>
-            <w:r>
-              <w:t>_»_</w:t>
-            </w:r>
-            <w:proofErr w:type="gramEnd"/>
-            <w:r>
-              <w:t>______________________ 20</w:t>
+              <w:t>___»_______________________ 20</w:t>
             </w:r>
             <w:r>
               <w:t>20</w:t>
@@ -1890,7 +1882,7 @@
                 <w:b/>
                 <w:sz w:val="28"/>
               </w:rPr>
-              <w:t>20</w:t>
+              <w:t>17</w:t>
             </w:r>
           </w:p>
           <w:p>
@@ -2261,8 +2253,8 @@
         <w:t>20</w:t>
       </w:r>
     </w:p>
-    <w:bookmarkStart w:id="0" w:name="_Toc40124508" w:displacedByCustomXml="next"/>
-    <w:bookmarkStart w:id="1" w:name="_Toc9370928" w:displacedByCustomXml="next"/>
+    <w:bookmarkStart w:id="0" w:name="_Toc9370928" w:displacedByCustomXml="next"/>
+    <w:bookmarkStart w:id="1" w:name="_Toc40124508" w:displacedByCustomXml="next"/>
     <w:sdt>
       <w:sdtPr>
         <w:rPr>
@@ -5894,15 +5886,15 @@
       </w:pPr>
       <w:bookmarkStart w:id="15" w:name="_Toc379572130"/>
       <w:bookmarkStart w:id="16" w:name="_Toc9163577"/>
-      <w:bookmarkStart w:id="17" w:name="_Toc379572131"/>
-      <w:bookmarkStart w:id="18" w:name="_Toc40124520"/>
+      <w:bookmarkStart w:id="17" w:name="_Toc40124520"/>
+      <w:bookmarkStart w:id="18" w:name="_Toc379572131"/>
       <w:r>
         <w:lastRenderedPageBreak/>
         <w:t>Условия эксплуатации</w:t>
       </w:r>
       <w:bookmarkEnd w:id="15"/>
       <w:bookmarkEnd w:id="16"/>
-      <w:bookmarkEnd w:id="18"/>
+      <w:bookmarkEnd w:id="17"/>
     </w:p>
     <w:p>
       <w:pPr>
@@ -5960,7 +5952,7 @@
       <w:r>
         <w:t xml:space="preserve"> технических средств</w:t>
       </w:r>
-      <w:bookmarkEnd w:id="17"/>
+      <w:bookmarkEnd w:id="18"/>
       <w:bookmarkEnd w:id="19"/>
       <w:bookmarkEnd w:id="20"/>
     </w:p>
@@ -7649,14 +7641,27 @@
                             <w:r>
                               <w:t xml:space="preserve">Рисунок </w:t>
                             </w:r>
-                            <w:fldSimple w:instr=" SEQ Рисунок \* ARABIC ">
-                              <w:r>
-                                <w:rPr>
-                                  <w:noProof/>
-                                </w:rPr>
-                                <w:t>1</w:t>
-                              </w:r>
-                            </w:fldSimple>
+                            <w:r>
+                              <w:fldChar w:fldCharType="begin"/>
+                            </w:r>
+                            <w:r>
+                              <w:instrText xml:space="preserve"> SEQ Рисунок \* ARABIC </w:instrText>
+                            </w:r>
+                            <w:r>
+                              <w:fldChar w:fldCharType="separate"/>
+                            </w:r>
+                            <w:r>
+                              <w:rPr>
+                                <w:noProof/>
+                              </w:rPr>
+                              <w:t>1</w:t>
+                            </w:r>
+                            <w:r>
+                              <w:rPr>
+                                <w:noProof/>
+                              </w:rPr>
+                              <w:fldChar w:fldCharType="end"/>
+                            </w:r>
                             <w:r>
                               <w:t xml:space="preserve">. Результаты </w:t>
                             </w:r>
@@ -7707,14 +7712,27 @@
                       <w:r>
                         <w:t xml:space="preserve">Рисунок </w:t>
                       </w:r>
-                      <w:fldSimple w:instr=" SEQ Рисунок \* ARABIC ">
-                        <w:r>
-                          <w:rPr>
-                            <w:noProof/>
-                          </w:rPr>
-                          <w:t>1</w:t>
-                        </w:r>
-                      </w:fldSimple>
+                      <w:r>
+                        <w:fldChar w:fldCharType="begin"/>
+                      </w:r>
+                      <w:r>
+                        <w:instrText xml:space="preserve"> SEQ Рисунок \* ARABIC </w:instrText>
+                      </w:r>
+                      <w:r>
+                        <w:fldChar w:fldCharType="separate"/>
+                      </w:r>
+                      <w:r>
+                        <w:rPr>
+                          <w:noProof/>
+                        </w:rPr>
+                        <w:t>1</w:t>
+                      </w:r>
+                      <w:r>
+                        <w:rPr>
+                          <w:noProof/>
+                        </w:rPr>
+                        <w:fldChar w:fldCharType="end"/>
+                      </w:r>
                       <w:r>
                         <w:t xml:space="preserve">. Результаты </w:t>
                       </w:r>
@@ -7929,14 +7947,27 @@
                             <w:r>
                               <w:t xml:space="preserve">Рисунок </w:t>
                             </w:r>
-                            <w:fldSimple w:instr=" SEQ Рисунок \* ARABIC ">
-                              <w:r>
-                                <w:rPr>
-                                  <w:noProof/>
-                                </w:rPr>
-                                <w:t>2</w:t>
-                              </w:r>
-                            </w:fldSimple>
+                            <w:r>
+                              <w:fldChar w:fldCharType="begin"/>
+                            </w:r>
+                            <w:r>
+                              <w:instrText xml:space="preserve"> SEQ Рисунок \* ARABIC </w:instrText>
+                            </w:r>
+                            <w:r>
+                              <w:fldChar w:fldCharType="separate"/>
+                            </w:r>
+                            <w:r>
+                              <w:rPr>
+                                <w:noProof/>
+                              </w:rPr>
+                              <w:t>2</w:t>
+                            </w:r>
+                            <w:r>
+                              <w:rPr>
+                                <w:noProof/>
+                              </w:rPr>
+                              <w:fldChar w:fldCharType="end"/>
+                            </w:r>
                             <w:r>
                               <w:t>.1</w:t>
                             </w:r>
@@ -7973,14 +8004,27 @@
                       <w:r>
                         <w:t xml:space="preserve">Рисунок </w:t>
                       </w:r>
-                      <w:fldSimple w:instr=" SEQ Рисунок \* ARABIC ">
-                        <w:r>
-                          <w:rPr>
-                            <w:noProof/>
-                          </w:rPr>
-                          <w:t>2</w:t>
-                        </w:r>
-                      </w:fldSimple>
+                      <w:r>
+                        <w:fldChar w:fldCharType="begin"/>
+                      </w:r>
+                      <w:r>
+                        <w:instrText xml:space="preserve"> SEQ Рисунок \* ARABIC </w:instrText>
+                      </w:r>
+                      <w:r>
+                        <w:fldChar w:fldCharType="separate"/>
+                      </w:r>
+                      <w:r>
+                        <w:rPr>
+                          <w:noProof/>
+                        </w:rPr>
+                        <w:t>2</w:t>
+                      </w:r>
+                      <w:r>
+                        <w:rPr>
+                          <w:noProof/>
+                        </w:rPr>
+                        <w:fldChar w:fldCharType="end"/>
+                      </w:r>
                       <w:r>
                         <w:t>.1</w:t>
                       </w:r>
@@ -7997,6 +8041,9 @@
         </mc:AlternateContent>
       </w:r>
       <w:r>
+        <w:rPr>
+          <w:noProof/>
+        </w:rPr>
         <w:drawing>
           <wp:anchor distT="0" distB="0" distL="114300" distR="114300" simplePos="0" relativeHeight="251531776" behindDoc="1" locked="0" layoutInCell="1" allowOverlap="1" wp14:anchorId="4FFDDEBB" wp14:editId="72F1F551">
             <wp:simplePos x="0" y="0"/>
@@ -8112,10 +8159,7 @@
                               </w:rPr>
                             </w:pPr>
                             <w:r>
-                              <w:t>Рисунок 2</w:t>
-                            </w:r>
-                            <w:r>
-                              <w:t>. Форма для добавления нового проекта</w:t>
+                              <w:t>Рисунок 2. Форма для добавления нового проекта</w:t>
                             </w:r>
                           </w:p>
                         </w:txbxContent>
@@ -8146,10 +8190,7 @@
                         </w:rPr>
                       </w:pPr>
                       <w:r>
-                        <w:t>Рисунок 2</w:t>
-                      </w:r>
-                      <w:r>
-                        <w:t>. Форма для добавления нового проекта</w:t>
+                        <w:t>Рисунок 2. Форма для добавления нового проекта</w:t>
                       </w:r>
                     </w:p>
                   </w:txbxContent>
@@ -8161,6 +8202,9 @@
         </mc:AlternateContent>
       </w:r>
       <w:r>
+        <w:rPr>
+          <w:noProof/>
+        </w:rPr>
         <w:drawing>
           <wp:anchor distT="0" distB="0" distL="114300" distR="114300" simplePos="0" relativeHeight="251523584" behindDoc="1" locked="0" layoutInCell="1" allowOverlap="1" wp14:anchorId="72479DDD" wp14:editId="2D3759EF">
             <wp:simplePos x="0" y="0"/>
@@ -8287,14 +8331,27 @@
                             <w:r>
                               <w:t xml:space="preserve">Рисунок </w:t>
                             </w:r>
-                            <w:fldSimple w:instr=" SEQ Рисунок \* ARABIC ">
-                              <w:r>
-                                <w:rPr>
-                                  <w:noProof/>
-                                </w:rPr>
-                                <w:t>3</w:t>
-                              </w:r>
-                            </w:fldSimple>
+                            <w:r>
+                              <w:fldChar w:fldCharType="begin"/>
+                            </w:r>
+                            <w:r>
+                              <w:instrText xml:space="preserve"> SEQ Рисунок \* ARABIC </w:instrText>
+                            </w:r>
+                            <w:r>
+                              <w:fldChar w:fldCharType="separate"/>
+                            </w:r>
+                            <w:r>
+                              <w:rPr>
+                                <w:noProof/>
+                              </w:rPr>
+                              <w:t>3</w:t>
+                            </w:r>
+                            <w:r>
+                              <w:rPr>
+                                <w:noProof/>
+                              </w:rPr>
+                              <w:fldChar w:fldCharType="end"/>
+                            </w:r>
                             <w:r>
                               <w:t>.1 Просмотр информации о вехе</w:t>
                             </w:r>
@@ -8329,14 +8386,27 @@
                       <w:r>
                         <w:t xml:space="preserve">Рисунок </w:t>
                       </w:r>
-                      <w:fldSimple w:instr=" SEQ Рисунок \* ARABIC ">
-                        <w:r>
-                          <w:rPr>
-                            <w:noProof/>
-                          </w:rPr>
-                          <w:t>3</w:t>
-                        </w:r>
-                      </w:fldSimple>
+                      <w:r>
+                        <w:fldChar w:fldCharType="begin"/>
+                      </w:r>
+                      <w:r>
+                        <w:instrText xml:space="preserve"> SEQ Рисунок \* ARABIC </w:instrText>
+                      </w:r>
+                      <w:r>
+                        <w:fldChar w:fldCharType="separate"/>
+                      </w:r>
+                      <w:r>
+                        <w:rPr>
+                          <w:noProof/>
+                        </w:rPr>
+                        <w:t>3</w:t>
+                      </w:r>
+                      <w:r>
+                        <w:rPr>
+                          <w:noProof/>
+                        </w:rPr>
+                        <w:fldChar w:fldCharType="end"/>
+                      </w:r>
                       <w:r>
                         <w:t>.1 Просмотр информации о вехе</w:t>
                       </w:r>
@@ -8523,6 +8593,9 @@
         </mc:AlternateContent>
       </w:r>
       <w:r>
+        <w:rPr>
+          <w:noProof/>
+        </w:rPr>
         <w:drawing>
           <wp:anchor distT="0" distB="0" distL="114300" distR="114300" simplePos="0" relativeHeight="251552256" behindDoc="1" locked="0" layoutInCell="1" allowOverlap="1" wp14:anchorId="4199C226" wp14:editId="3EA60010">
             <wp:simplePos x="0" y="0"/>
@@ -8652,14 +8725,27 @@
                             <w:r>
                               <w:t xml:space="preserve">Рисунок </w:t>
                             </w:r>
-                            <w:fldSimple w:instr=" SEQ Рисунок \* ARABIC ">
-                              <w:r>
-                                <w:rPr>
-                                  <w:noProof/>
-                                </w:rPr>
-                                <w:t>4</w:t>
-                              </w:r>
-                            </w:fldSimple>
+                            <w:r>
+                              <w:fldChar w:fldCharType="begin"/>
+                            </w:r>
+                            <w:r>
+                              <w:instrText xml:space="preserve"> SEQ Рисунок \* ARABIC </w:instrText>
+                            </w:r>
+                            <w:r>
+                              <w:fldChar w:fldCharType="separate"/>
+                            </w:r>
+                            <w:r>
+                              <w:rPr>
+                                <w:noProof/>
+                              </w:rPr>
+                              <w:t>4</w:t>
+                            </w:r>
+                            <w:r>
+                              <w:rPr>
+                                <w:noProof/>
+                              </w:rPr>
+                              <w:fldChar w:fldCharType="end"/>
+                            </w:r>
                             <w:r>
                               <w:t>.1 Просмотр инфо о задаче</w:t>
                             </w:r>
@@ -8694,14 +8780,27 @@
                       <w:r>
                         <w:t xml:space="preserve">Рисунок </w:t>
                       </w:r>
-                      <w:fldSimple w:instr=" SEQ Рисунок \* ARABIC ">
-                        <w:r>
-                          <w:rPr>
-                            <w:noProof/>
-                          </w:rPr>
-                          <w:t>4</w:t>
-                        </w:r>
-                      </w:fldSimple>
+                      <w:r>
+                        <w:fldChar w:fldCharType="begin"/>
+                      </w:r>
+                      <w:r>
+                        <w:instrText xml:space="preserve"> SEQ Рисунок \* ARABIC </w:instrText>
+                      </w:r>
+                      <w:r>
+                        <w:fldChar w:fldCharType="separate"/>
+                      </w:r>
+                      <w:r>
+                        <w:rPr>
+                          <w:noProof/>
+                        </w:rPr>
+                        <w:t>4</w:t>
+                      </w:r>
+                      <w:r>
+                        <w:rPr>
+                          <w:noProof/>
+                        </w:rPr>
+                        <w:fldChar w:fldCharType="end"/>
+                      </w:r>
                       <w:r>
                         <w:t>.1 Просмотр инфо о задаче</w:t>
                       </w:r>
@@ -9088,14 +9187,27 @@
                             <w:r>
                               <w:t xml:space="preserve">Рисунок </w:t>
                             </w:r>
-                            <w:fldSimple w:instr=" SEQ Рисунок \* ARABIC ">
-                              <w:r>
-                                <w:rPr>
-                                  <w:noProof/>
-                                </w:rPr>
-                                <w:t>6</w:t>
-                              </w:r>
-                            </w:fldSimple>
+                            <w:r>
+                              <w:fldChar w:fldCharType="begin"/>
+                            </w:r>
+                            <w:r>
+                              <w:instrText xml:space="preserve"> SEQ Рисунок \* ARABIC </w:instrText>
+                            </w:r>
+                            <w:r>
+                              <w:fldChar w:fldCharType="separate"/>
+                            </w:r>
+                            <w:r>
+                              <w:rPr>
+                                <w:noProof/>
+                              </w:rPr>
+                              <w:t>6</w:t>
+                            </w:r>
+                            <w:r>
+                              <w:rPr>
+                                <w:noProof/>
+                              </w:rPr>
+                              <w:fldChar w:fldCharType="end"/>
+                            </w:r>
                             <w:r>
                               <w:t>. Создание нового отчета</w:t>
                             </w:r>
@@ -9130,14 +9242,27 @@
                       <w:r>
                         <w:t xml:space="preserve">Рисунок </w:t>
                       </w:r>
-                      <w:fldSimple w:instr=" SEQ Рисунок \* ARABIC ">
-                        <w:r>
-                          <w:rPr>
-                            <w:noProof/>
-                          </w:rPr>
-                          <w:t>6</w:t>
-                        </w:r>
-                      </w:fldSimple>
+                      <w:r>
+                        <w:fldChar w:fldCharType="begin"/>
+                      </w:r>
+                      <w:r>
+                        <w:instrText xml:space="preserve"> SEQ Рисунок \* ARABIC </w:instrText>
+                      </w:r>
+                      <w:r>
+                        <w:fldChar w:fldCharType="separate"/>
+                      </w:r>
+                      <w:r>
+                        <w:rPr>
+                          <w:noProof/>
+                        </w:rPr>
+                        <w:t>6</w:t>
+                      </w:r>
+                      <w:r>
+                        <w:rPr>
+                          <w:noProof/>
+                        </w:rPr>
+                        <w:fldChar w:fldCharType="end"/>
+                      </w:r>
                       <w:r>
                         <w:t>. Создание нового отчета</w:t>
                       </w:r>
@@ -9271,14 +9396,27 @@
                             <w:r>
                               <w:t xml:space="preserve">Рисунок </w:t>
                             </w:r>
-                            <w:fldSimple w:instr=" SEQ Рисунок \* ARABIC ">
-                              <w:r>
-                                <w:rPr>
-                                  <w:noProof/>
-                                </w:rPr>
-                                <w:t>5</w:t>
-                              </w:r>
-                            </w:fldSimple>
+                            <w:r>
+                              <w:fldChar w:fldCharType="begin"/>
+                            </w:r>
+                            <w:r>
+                              <w:instrText xml:space="preserve"> SEQ Рисунок \* ARABIC </w:instrText>
+                            </w:r>
+                            <w:r>
+                              <w:fldChar w:fldCharType="separate"/>
+                            </w:r>
+                            <w:r>
+                              <w:rPr>
+                                <w:noProof/>
+                              </w:rPr>
+                              <w:t>5</w:t>
+                            </w:r>
+                            <w:r>
+                              <w:rPr>
+                                <w:noProof/>
+                              </w:rPr>
+                              <w:fldChar w:fldCharType="end"/>
+                            </w:r>
                             <w:r>
                               <w:t xml:space="preserve"> Создание нового лейбла</w:t>
                             </w:r>
@@ -9313,14 +9451,27 @@
                       <w:r>
                         <w:t xml:space="preserve">Рисунок </w:t>
                       </w:r>
-                      <w:fldSimple w:instr=" SEQ Рисунок \* ARABIC ">
-                        <w:r>
-                          <w:rPr>
-                            <w:noProof/>
-                          </w:rPr>
-                          <w:t>5</w:t>
-                        </w:r>
-                      </w:fldSimple>
+                      <w:r>
+                        <w:fldChar w:fldCharType="begin"/>
+                      </w:r>
+                      <w:r>
+                        <w:instrText xml:space="preserve"> SEQ Рисунок \* ARABIC </w:instrText>
+                      </w:r>
+                      <w:r>
+                        <w:fldChar w:fldCharType="separate"/>
+                      </w:r>
+                      <w:r>
+                        <w:rPr>
+                          <w:noProof/>
+                        </w:rPr>
+                        <w:t>5</w:t>
+                      </w:r>
+                      <w:r>
+                        <w:rPr>
+                          <w:noProof/>
+                        </w:rPr>
+                        <w:fldChar w:fldCharType="end"/>
+                      </w:r>
                       <w:r>
                         <w:t xml:space="preserve"> Создание нового лейбла</w:t>
                       </w:r>
@@ -16148,6 +16299,7 @@
   <w:style w:type="character" w:default="1" w:styleId="a1">
     <w:name w:val="Default Paragraph Font"/>
     <w:uiPriority w:val="1"/>
+    <w:semiHidden/>
     <w:unhideWhenUsed/>
   </w:style>
   <w:style w:type="table" w:default="1" w:styleId="a2">

</xml_diff>